<commit_message>
Report and report generation changes
</commit_message>
<xml_diff>
--- a/RayTracer/Report/Project Proposal.docx
+++ b/RayTracer/Report/Project Proposal.docx
@@ -283,23 +283,23 @@
               <w:cnfStyle w:val="000000000000"/>
             </w:pPr>
             <w:r>
-              <w:t xml:space="preserve">SW Architecture, including skeleton tracer, </w:t>
+              <w:t xml:space="preserve">SW Architecture, Skeleton Tracer, </w:t>
             </w:r>
             <w:proofErr w:type="spellStart"/>
             <w:r>
-              <w:t>shader</w:t>
+              <w:t>Shader</w:t>
             </w:r>
             <w:proofErr w:type="spellEnd"/>
             <w:r>
-              <w:t xml:space="preserve">, multiple object </w:t>
+              <w:t xml:space="preserve">, Multiple Object Intersection, </w:t>
             </w:r>
             <w:proofErr w:type="spellStart"/>
             <w:r>
-              <w:t>intersection,github</w:t>
+              <w:t>Github</w:t>
             </w:r>
             <w:proofErr w:type="spellEnd"/>
             <w:r>
-              <w:t>, cross platform support, Documentation.</w:t>
+              <w:t>, Cross Platform Support, Documentation.</w:t>
             </w:r>
           </w:p>
         </w:tc>
@@ -331,7 +331,7 @@
               <w:cnfStyle w:val="000000100000"/>
             </w:pPr>
             <w:r>
-              <w:t xml:space="preserve">Object Parser, </w:t>
+              <w:t xml:space="preserve">Explicitly Modeled Object Parser, </w:t>
             </w:r>
             <w:proofErr w:type="spellStart"/>
             <w:r>
@@ -339,10 +339,7 @@
             </w:r>
             <w:proofErr w:type="spellEnd"/>
             <w:r>
-              <w:t xml:space="preserve"> optimization, s-t and normal interpolation</w:t>
-            </w:r>
-            <w:r>
-              <w:t>.</w:t>
+              <w:t xml:space="preserve"> Optimization for complex object rendering, s-t and Normal Interpolation.</w:t>
             </w:r>
           </w:p>
         </w:tc>
@@ -369,25 +366,7 @@
               <w:cnfStyle w:val="000000000000"/>
             </w:pPr>
             <w:r>
-              <w:t xml:space="preserve">Animation, </w:t>
-            </w:r>
-            <w:r>
-              <w:t xml:space="preserve">Refraction, </w:t>
-            </w:r>
-            <w:r>
-              <w:t>Reflection, Shadow calculation, D</w:t>
-            </w:r>
-            <w:r>
-              <w:t>ebugging,</w:t>
-            </w:r>
-            <w:r>
-              <w:t xml:space="preserve"> Code R</w:t>
-            </w:r>
-            <w:r>
-              <w:t>efinement</w:t>
-            </w:r>
-            <w:r>
-              <w:t>, Documentation.</w:t>
+              <w:t>Animation, Refraction, Reflection, Shadow calculation, Debugging, Code Refinement, Documentation, Report generation.</w:t>
             </w:r>
           </w:p>
         </w:tc>
@@ -419,31 +398,7 @@
               <w:cnfStyle w:val="000000100000"/>
             </w:pPr>
             <w:r>
-              <w:t>Texture Mapping (Explicit and Procedural)</w:t>
-            </w:r>
-            <w:r>
-              <w:t xml:space="preserve">, </w:t>
-            </w:r>
-            <w:r>
-              <w:t>A</w:t>
-            </w:r>
-            <w:r>
-              <w:t>nti-</w:t>
-            </w:r>
-            <w:r>
-              <w:t>A</w:t>
-            </w:r>
-            <w:r>
-              <w:t xml:space="preserve">liasing, </w:t>
-            </w:r>
-            <w:r>
-              <w:t>W</w:t>
-            </w:r>
-            <w:r>
-              <w:t>ebsite</w:t>
-            </w:r>
-            <w:r>
-              <w:t>, Animation, Report generation.</w:t>
+              <w:t>Texture Mapping (Explicit and Procedural), Anti-Aliasing, Website, Animation, Report generation.</w:t>
             </w:r>
           </w:p>
         </w:tc>
@@ -654,6 +609,7 @@
   <w:style w:type="paragraph" w:default="1" w:styleId="Normal">
     <w:name w:val="Normal"/>
     <w:qFormat/>
+    <w:rsid w:val="00EA1C7B"/>
   </w:style>
   <w:style w:type="paragraph" w:styleId="Heading1">
     <w:name w:val="heading 1"/>
@@ -705,6 +661,7 @@
   <w:style w:type="character" w:default="1" w:styleId="DefaultParagraphFont">
     <w:name w:val="Default Paragraph Font"/>
     <w:uiPriority w:val="1"/>
+    <w:semiHidden/>
     <w:unhideWhenUsed/>
   </w:style>
   <w:style w:type="table" w:default="1" w:styleId="TableNormal">
@@ -1123,4 +1080,16 @@
   <a:objectDefaults/>
   <a:extraClrSchemeLst/>
 </a:theme>
+</file>
+
+<file path=customXml/item1.xml><?xml version="1.0" encoding="utf-8"?>
+<b:Sources xmlns:b="http://schemas.openxmlformats.org/officeDocument/2006/bibliography" xmlns="http://schemas.openxmlformats.org/officeDocument/2006/bibliography" SelectedStyle="\APA.XSL" StyleName="APA"/>
+</file>
+
+<file path=customXml/itemProps1.xml><?xml version="1.0" encoding="utf-8"?>
+<ds:datastoreItem xmlns:ds="http://schemas.openxmlformats.org/officeDocument/2006/customXml" ds:itemID="{A217A6C5-2A59-449B-855D-50957057B6C7}">
+  <ds:schemaRefs>
+    <ds:schemaRef ds:uri="http://schemas.openxmlformats.org/officeDocument/2006/bibliography"/>
+  </ds:schemaRefs>
+</ds:datastoreItem>
 </file>
</xml_diff>